<commit_message>
Added code reference for LO3
</commit_message>
<xml_diff>
--- a/Self_assessment_document.docx
+++ b/Self_assessment_document.docx
@@ -640,6 +640,7 @@
             </w:pPr>
             <w:r>
               <w:rPr>
+                <w:noProof/>
                 <w:sz w:val="20"/>
                 <w:szCs w:val="20"/>
               </w:rPr>
@@ -790,6 +791,7 @@
             </w:pPr>
             <w:r>
               <w:rPr>
+                <w:noProof/>
                 <w:sz w:val="20"/>
                 <w:szCs w:val="20"/>
               </w:rPr>
@@ -901,6 +903,7 @@
             </w:pPr>
             <w:r>
               <w:rPr>
+                <w:noProof/>
                 <w:sz w:val="20"/>
                 <w:szCs w:val="20"/>
               </w:rPr>
@@ -953,7 +956,135 @@
                 <w:sz w:val="20"/>
                 <w:szCs w:val="20"/>
               </w:rPr>
+              <w:drawing>
+                <wp:inline distT="0" distB="0" distL="0" distR="0" wp14:anchorId="7776BC4A" wp14:editId="565D2F32">
+                  <wp:extent cx="1962150" cy="449997"/>
+                  <wp:effectExtent l="0" t="0" r="0" b="7620"/>
+                  <wp:docPr id="1034984464" name="Picture 1"/>
+                  <wp:cNvGraphicFramePr>
+                    <a:graphicFrameLocks xmlns:a="http://schemas.openxmlformats.org/drawingml/2006/main" noChangeAspect="1"/>
+                  </wp:cNvGraphicFramePr>
+                  <a:graphic xmlns:a="http://schemas.openxmlformats.org/drawingml/2006/main">
+                    <a:graphicData uri="http://schemas.openxmlformats.org/drawingml/2006/picture">
+                      <pic:pic xmlns:pic="http://schemas.openxmlformats.org/drawingml/2006/picture">
+                        <pic:nvPicPr>
+                          <pic:cNvPr id="1034984464" name=""/>
+                          <pic:cNvPicPr/>
+                        </pic:nvPicPr>
+                        <pic:blipFill>
+                          <a:blip r:embed="rId9"/>
+                          <a:stretch>
+                            <a:fillRect/>
+                          </a:stretch>
+                        </pic:blipFill>
+                        <pic:spPr>
+                          <a:xfrm>
+                            <a:off x="0" y="0"/>
+                            <a:ext cx="1982130" cy="454579"/>
+                          </a:xfrm>
+                          <a:prstGeom prst="rect">
+                            <a:avLst/>
+                          </a:prstGeom>
+                        </pic:spPr>
+                      </pic:pic>
+                    </a:graphicData>
+                  </a:graphic>
+                </wp:inline>
+              </w:drawing>
+            </w:r>
+            <w:r>
+              <w:rPr>
+                <w:sz w:val="20"/>
+                <w:szCs w:val="20"/>
+              </w:rPr>
+              <w:drawing>
+                <wp:inline distT="0" distB="0" distL="0" distR="0" wp14:anchorId="36E3E1EB" wp14:editId="74A32583">
+                  <wp:extent cx="2131060" cy="1272120"/>
+                  <wp:effectExtent l="0" t="0" r="2540" b="4445"/>
+                  <wp:docPr id="329720555" name="Picture 1"/>
+                  <wp:cNvGraphicFramePr>
+                    <a:graphicFrameLocks xmlns:a="http://schemas.openxmlformats.org/drawingml/2006/main" noChangeAspect="1"/>
+                  </wp:cNvGraphicFramePr>
+                  <a:graphic xmlns:a="http://schemas.openxmlformats.org/drawingml/2006/main">
+                    <a:graphicData uri="http://schemas.openxmlformats.org/drawingml/2006/picture">
+                      <pic:pic xmlns:pic="http://schemas.openxmlformats.org/drawingml/2006/picture">
+                        <pic:nvPicPr>
+                          <pic:cNvPr id="329720555" name=""/>
+                          <pic:cNvPicPr/>
+                        </pic:nvPicPr>
+                        <pic:blipFill>
+                          <a:blip r:embed="rId10"/>
+                          <a:stretch>
+                            <a:fillRect/>
+                          </a:stretch>
+                        </pic:blipFill>
+                        <pic:spPr>
+                          <a:xfrm>
+                            <a:off x="0" y="0"/>
+                            <a:ext cx="2140965" cy="1278033"/>
+                          </a:xfrm>
+                          <a:prstGeom prst="rect">
+                            <a:avLst/>
+                          </a:prstGeom>
+                        </pic:spPr>
+                      </pic:pic>
+                    </a:graphicData>
+                  </a:graphic>
+                </wp:inline>
+              </w:drawing>
+            </w:r>
+          </w:p>
+          <w:p>
+            <w:pPr>
+              <w:rPr>
+                <w:sz w:val="20"/>
+                <w:szCs w:val="20"/>
+              </w:rPr>
+            </w:pPr>
+            <w:r>
+              <w:rPr>
+                <w:sz w:val="20"/>
+                <w:szCs w:val="20"/>
+              </w:rPr>
               <w:t>Multiple 3D objects created with shader to apply a box texture to all the faces</w:t>
+            </w:r>
+          </w:p>
+          <w:p>
+            <w:pPr>
+              <w:rPr>
+                <w:sz w:val="20"/>
+                <w:szCs w:val="20"/>
+              </w:rPr>
+            </w:pPr>
+          </w:p>
+          <w:p>
+            <w:pPr>
+              <w:rPr>
+                <w:sz w:val="20"/>
+                <w:szCs w:val="20"/>
+              </w:rPr>
+            </w:pPr>
+            <w:r>
+              <w:rPr>
+                <w:sz w:val="20"/>
+                <w:szCs w:val="20"/>
+              </w:rPr>
+              <w:t>(coursework.cpp, ln 257 – 261)</w:t>
+            </w:r>
+          </w:p>
+          <w:p>
+            <w:pPr>
+              <w:rPr>
+                <w:sz w:val="20"/>
+                <w:szCs w:val="20"/>
+              </w:rPr>
+            </w:pPr>
+            <w:r>
+              <w:rPr>
+                <w:sz w:val="20"/>
+                <w:szCs w:val="20"/>
+              </w:rPr>
+              <w:t>(coursework.cpp, ln 368 – 385)</w:t>
             </w:r>
           </w:p>
         </w:tc>
@@ -1019,6 +1150,7 @@
             </w:pPr>
             <w:r>
               <w:rPr>
+                <w:noProof/>
                 <w:sz w:val="20"/>
                 <w:szCs w:val="20"/>
               </w:rPr>
@@ -1038,7 +1170,7 @@
                           <pic:cNvPicPr/>
                         </pic:nvPicPr>
                         <pic:blipFill>
-                          <a:blip r:embed="rId9"/>
+                          <a:blip r:embed="rId11"/>
                           <a:stretch>
                             <a:fillRect/>
                           </a:stretch>
@@ -1185,6 +1317,7 @@
             </w:pPr>
             <w:r>
               <w:rPr>
+                <w:noProof/>
                 <w:sz w:val="20"/>
                 <w:szCs w:val="20"/>
               </w:rPr>
@@ -1204,7 +1337,7 @@
                           <pic:cNvPicPr/>
                         </pic:nvPicPr>
                         <pic:blipFill>
-                          <a:blip r:embed="rId10"/>
+                          <a:blip r:embed="rId12"/>
                           <a:stretch>
                             <a:fillRect/>
                           </a:stretch>
@@ -1234,6 +1367,7 @@
             </w:pPr>
             <w:r>
               <w:rPr>
+                <w:noProof/>
                 <w:sz w:val="20"/>
                 <w:szCs w:val="20"/>
               </w:rPr>
@@ -1253,7 +1387,7 @@
                           <pic:cNvPicPr/>
                         </pic:nvPicPr>
                         <pic:blipFill>
-                          <a:blip r:embed="rId11"/>
+                          <a:blip r:embed="rId13"/>
                           <a:stretch>
                             <a:fillRect/>
                           </a:stretch>
@@ -1368,6 +1502,7 @@
             </w:pPr>
             <w:r>
               <w:rPr>
+                <w:noProof/>
                 <w:sz w:val="20"/>
                 <w:szCs w:val="20"/>
               </w:rPr>
@@ -1387,7 +1522,7 @@
                           <pic:cNvPicPr/>
                         </pic:nvPicPr>
                         <pic:blipFill>
-                          <a:blip r:embed="rId12"/>
+                          <a:blip r:embed="rId14"/>
                           <a:stretch>
                             <a:fillRect/>
                           </a:stretch>
@@ -1502,6 +1637,7 @@
             </w:pPr>
             <w:r>
               <w:rPr>
+                <w:noProof/>
                 <w:sz w:val="20"/>
                 <w:szCs w:val="20"/>
               </w:rPr>
@@ -1521,7 +1657,7 @@
                           <pic:cNvPicPr/>
                         </pic:nvPicPr>
                         <pic:blipFill>
-                          <a:blip r:embed="rId13"/>
+                          <a:blip r:embed="rId15"/>
                           <a:stretch>
                             <a:fillRect/>
                           </a:stretch>
@@ -1551,6 +1687,7 @@
             </w:pPr>
             <w:r>
               <w:rPr>
+                <w:noProof/>
                 <w:sz w:val="20"/>
                 <w:szCs w:val="20"/>
               </w:rPr>
@@ -1570,7 +1707,7 @@
                           <pic:cNvPicPr/>
                         </pic:nvPicPr>
                         <pic:blipFill>
-                          <a:blip r:embed="rId14"/>
+                          <a:blip r:embed="rId16"/>
                           <a:stretch>
                             <a:fillRect/>
                           </a:stretch>
@@ -1760,6 +1897,7 @@
             </w:pPr>
             <w:r>
               <w:rPr>
+                <w:noProof/>
                 <w:sz w:val="20"/>
                 <w:szCs w:val="20"/>
               </w:rPr>
@@ -1779,7 +1917,7 @@
                           <pic:cNvPicPr/>
                         </pic:nvPicPr>
                         <pic:blipFill>
-                          <a:blip r:embed="rId15"/>
+                          <a:blip r:embed="rId17"/>
                           <a:stretch>
                             <a:fillRect/>
                           </a:stretch>
@@ -1811,6 +1949,7 @@
             </w:pPr>
             <w:r>
               <w:rPr>
+                <w:noProof/>
                 <w:sz w:val="20"/>
                 <w:szCs w:val="20"/>
               </w:rPr>
@@ -1830,7 +1969,7 @@
                           <pic:cNvPicPr/>
                         </pic:nvPicPr>
                         <pic:blipFill>
-                          <a:blip r:embed="rId16"/>
+                          <a:blip r:embed="rId18"/>
                           <a:stretch>
                             <a:fillRect/>
                           </a:stretch>
@@ -1852,6 +1991,7 @@
             </w:r>
             <w:r>
               <w:rPr>
+                <w:noProof/>
                 <w:sz w:val="20"/>
                 <w:szCs w:val="20"/>
               </w:rPr>
@@ -1871,7 +2011,7 @@
                           <pic:cNvPicPr/>
                         </pic:nvPicPr>
                         <pic:blipFill>
-                          <a:blip r:embed="rId17"/>
+                          <a:blip r:embed="rId19"/>
                           <a:stretch>
                             <a:fillRect/>
                           </a:stretch>
@@ -1903,6 +2043,7 @@
             </w:pPr>
             <w:r>
               <w:rPr>
+                <w:noProof/>
                 <w:sz w:val="20"/>
                 <w:szCs w:val="20"/>
               </w:rPr>
@@ -1922,7 +2063,7 @@
                           <pic:cNvPicPr/>
                         </pic:nvPicPr>
                         <pic:blipFill>
-                          <a:blip r:embed="rId18"/>
+                          <a:blip r:embed="rId20"/>
                           <a:stretch>
                             <a:fillRect/>
                           </a:stretch>
@@ -2038,6 +2179,7 @@
             </w:pPr>
             <w:r>
               <w:rPr>
+                <w:noProof/>
                 <w:sz w:val="20"/>
                 <w:szCs w:val="20"/>
               </w:rPr>
@@ -2057,7 +2199,7 @@
                           <pic:cNvPicPr/>
                         </pic:nvPicPr>
                         <pic:blipFill>
-                          <a:blip r:embed="rId19"/>
+                          <a:blip r:embed="rId21"/>
                           <a:stretch>
                             <a:fillRect/>
                           </a:stretch>
@@ -2089,6 +2231,7 @@
             </w:pPr>
             <w:r>
               <w:rPr>
+                <w:noProof/>
                 <w:sz w:val="20"/>
                 <w:szCs w:val="20"/>
               </w:rPr>
@@ -2108,7 +2251,7 @@
                           <pic:cNvPicPr/>
                         </pic:nvPicPr>
                         <pic:blipFill>
-                          <a:blip r:embed="rId20"/>
+                          <a:blip r:embed="rId22"/>
                           <a:stretch>
                             <a:fillRect/>
                           </a:stretch>
@@ -2350,6 +2493,7 @@
             </w:pPr>
             <w:r>
               <w:rPr>
+                <w:noProof/>
                 <w:sz w:val="20"/>
                 <w:szCs w:val="20"/>
               </w:rPr>
@@ -2369,7 +2513,7 @@
                           <pic:cNvPicPr/>
                         </pic:nvPicPr>
                         <pic:blipFill>
-                          <a:blip r:embed="rId21"/>
+                          <a:blip r:embed="rId23"/>
                           <a:stretch>
                             <a:fillRect/>
                           </a:stretch>
@@ -2641,6 +2785,7 @@
             </w:pPr>
             <w:r>
               <w:rPr>
+                <w:noProof/>
                 <w:sz w:val="20"/>
                 <w:szCs w:val="20"/>
               </w:rPr>
@@ -2660,7 +2805,7 @@
                           <pic:cNvPicPr/>
                         </pic:nvPicPr>
                         <pic:blipFill>
-                          <a:blip r:embed="rId22"/>
+                          <a:blip r:embed="rId24"/>
                           <a:stretch>
                             <a:fillRect/>
                           </a:stretch>

</xml_diff>